<commit_message>
zoveel dingen je moest een weten
</commit_message>
<xml_diff>
--- a/Theme.docx
+++ b/Theme.docx
@@ -109,7 +109,7 @@
                                         <w:rFonts w:cstheme="minorBidi"/>
                                         <w:color w:val="FFFFFF" w:themeColor="background1"/>
                                       </w:rPr>
-                                      <w:t>Door Raoul Scholtens</w:t>
+                                      <w:t>Raoul Scholtens</w:t>
                                     </w:r>
                                   </w:p>
                                 </w:sdtContent>
@@ -165,7 +165,7 @@
                                   <w:rFonts w:cstheme="minorBidi"/>
                                   <w:color w:val="FFFFFF" w:themeColor="background1"/>
                                 </w:rPr>
-                                <w:t>Door Raoul Scholtens</w:t>
+                                <w:t>Raoul Scholtens</w:t>
                               </w:r>
                             </w:p>
                           </w:sdtContent>
@@ -267,6 +267,7 @@
                                         <w:szCs w:val="80"/>
                                       </w:rPr>
                                     </w:pPr>
+                                    <w:proofErr w:type="spellStart"/>
                                     <w:r>
                                       <w:rPr>
                                         <w:b/>
@@ -275,6 +276,7 @@
                                       </w:rPr>
                                       <w:t>Samenurai</w:t>
                                     </w:r>
+                                    <w:proofErr w:type="spellEnd"/>
                                   </w:p>
                                 </w:sdtContent>
                               </w:sdt>
@@ -285,6 +287,7 @@
                                   <w:jc w:val="right"/>
                                   <w:rPr>
                                     <w:color w:val="FFFFFF" w:themeColor="background1"/>
+                                    <w:lang w:val="en-GB"/>
                                   </w:rPr>
                                 </w:pPr>
                               </w:p>
@@ -294,6 +297,7 @@
                                     <w:color w:val="000000" w:themeColor="text1"/>
                                     <w:sz w:val="21"/>
                                     <w:szCs w:val="21"/>
+                                    <w:lang w:val="en-GB"/>
                                   </w:rPr>
                                   <w:alias w:val="Abstract"/>
                                   <w:id w:val="-1812170092"/>
@@ -305,20 +309,36 @@
                                   <w:p>
                                     <w:pPr>
                                       <w:spacing w:before="240"/>
+                                      <w:rPr>
+                                        <w:lang w:val="en-GB"/>
+                                      </w:rPr>
                                     </w:pPr>
+                                    <w:proofErr w:type="spellStart"/>
                                     <w:r>
                                       <w:rPr>
                                         <w:color w:val="000000" w:themeColor="text1"/>
                                         <w:sz w:val="21"/>
                                         <w:szCs w:val="21"/>
+                                        <w:lang w:val="en-GB"/>
                                       </w:rPr>
-                                      <w:t xml:space="preserve">Documentatie </w:t>
+                                      <w:t>Documentatie</w:t>
+                                    </w:r>
+                                    <w:proofErr w:type="spellEnd"/>
+                                    <w:r>
+                                      <w:rPr>
+                                        <w:color w:val="000000" w:themeColor="text1"/>
+                                        <w:sz w:val="21"/>
+                                        <w:szCs w:val="21"/>
+                                        <w:lang w:val="en-GB"/>
+                                      </w:rPr>
+                                      <w:t xml:space="preserve"> </w:t>
                                     </w:r>
                                     <w:r>
                                       <w:rPr>
                                         <w:color w:val="000000" w:themeColor="text1"/>
                                         <w:sz w:val="21"/>
                                         <w:szCs w:val="21"/>
+                                        <w:lang w:val="en-GB"/>
                                       </w:rPr>
                                       <w:t>for the</w:t>
                                     </w:r>
@@ -327,6 +347,7 @@
                                         <w:color w:val="000000" w:themeColor="text1"/>
                                         <w:sz w:val="21"/>
                                         <w:szCs w:val="21"/>
+                                        <w:lang w:val="en-GB"/>
                                       </w:rPr>
                                       <w:t xml:space="preserve"> Samurai game Jam </w:t>
                                     </w:r>
@@ -335,6 +356,7 @@
                                         <w:color w:val="000000" w:themeColor="text1"/>
                                         <w:sz w:val="21"/>
                                         <w:szCs w:val="21"/>
+                                        <w:lang w:val="en-GB"/>
                                       </w:rPr>
                                       <w:t>from the</w:t>
                                     </w:r>
@@ -343,6 +365,7 @@
                                         <w:color w:val="000000" w:themeColor="text1"/>
                                         <w:sz w:val="21"/>
                                         <w:szCs w:val="21"/>
+                                        <w:lang w:val="en-GB"/>
                                       </w:rPr>
                                       <w:t xml:space="preserve"> Rapid prototyping</w:t>
                                     </w:r>
@@ -351,17 +374,21 @@
                                         <w:color w:val="000000" w:themeColor="text1"/>
                                         <w:sz w:val="21"/>
                                         <w:szCs w:val="21"/>
+                                        <w:lang w:val="en-GB"/>
                                       </w:rPr>
                                       <w:t xml:space="preserve"> </w:t>
                                     </w:r>
+                                    <w:proofErr w:type="spellStart"/>
                                     <w:r>
                                       <w:rPr>
                                         <w:color w:val="000000" w:themeColor="text1"/>
                                         <w:sz w:val="21"/>
                                         <w:szCs w:val="21"/>
+                                        <w:lang w:val="en-GB"/>
                                       </w:rPr>
                                       <w:t>kernmodule</w:t>
                                     </w:r>
+                                    <w:proofErr w:type="spellEnd"/>
                                   </w:p>
                                 </w:sdtContent>
                               </w:sdt>
@@ -412,6 +439,7 @@
                                   <w:szCs w:val="80"/>
                                 </w:rPr>
                               </w:pPr>
+                              <w:proofErr w:type="spellStart"/>
                               <w:r>
                                 <w:rPr>
                                   <w:b/>
@@ -420,6 +448,7 @@
                                 </w:rPr>
                                 <w:t>Samenurai</w:t>
                               </w:r>
+                              <w:proofErr w:type="spellEnd"/>
                             </w:p>
                           </w:sdtContent>
                         </w:sdt>
@@ -430,6 +459,7 @@
                             <w:jc w:val="right"/>
                             <w:rPr>
                               <w:color w:val="FFFFFF" w:themeColor="background1"/>
+                              <w:lang w:val="en-GB"/>
                             </w:rPr>
                           </w:pPr>
                         </w:p>
@@ -439,6 +469,7 @@
                               <w:color w:val="000000" w:themeColor="text1"/>
                               <w:sz w:val="21"/>
                               <w:szCs w:val="21"/>
+                              <w:lang w:val="en-GB"/>
                             </w:rPr>
                             <w:alias w:val="Abstract"/>
                             <w:id w:val="-1812170092"/>
@@ -450,20 +481,36 @@
                             <w:p>
                               <w:pPr>
                                 <w:spacing w:before="240"/>
+                                <w:rPr>
+                                  <w:lang w:val="en-GB"/>
+                                </w:rPr>
                               </w:pPr>
+                              <w:proofErr w:type="spellStart"/>
                               <w:r>
                                 <w:rPr>
                                   <w:color w:val="000000" w:themeColor="text1"/>
                                   <w:sz w:val="21"/>
                                   <w:szCs w:val="21"/>
+                                  <w:lang w:val="en-GB"/>
                                 </w:rPr>
-                                <w:t xml:space="preserve">Documentatie </w:t>
+                                <w:t>Documentatie</w:t>
+                              </w:r>
+                              <w:proofErr w:type="spellEnd"/>
+                              <w:r>
+                                <w:rPr>
+                                  <w:color w:val="000000" w:themeColor="text1"/>
+                                  <w:sz w:val="21"/>
+                                  <w:szCs w:val="21"/>
+                                  <w:lang w:val="en-GB"/>
+                                </w:rPr>
+                                <w:t xml:space="preserve"> </w:t>
                               </w:r>
                               <w:r>
                                 <w:rPr>
                                   <w:color w:val="000000" w:themeColor="text1"/>
                                   <w:sz w:val="21"/>
                                   <w:szCs w:val="21"/>
+                                  <w:lang w:val="en-GB"/>
                                 </w:rPr>
                                 <w:t>for the</w:t>
                               </w:r>
@@ -472,6 +519,7 @@
                                   <w:color w:val="000000" w:themeColor="text1"/>
                                   <w:sz w:val="21"/>
                                   <w:szCs w:val="21"/>
+                                  <w:lang w:val="en-GB"/>
                                 </w:rPr>
                                 <w:t xml:space="preserve"> Samurai game Jam </w:t>
                               </w:r>
@@ -480,6 +528,7 @@
                                   <w:color w:val="000000" w:themeColor="text1"/>
                                   <w:sz w:val="21"/>
                                   <w:szCs w:val="21"/>
+                                  <w:lang w:val="en-GB"/>
                                 </w:rPr>
                                 <w:t>from the</w:t>
                               </w:r>
@@ -488,6 +537,7 @@
                                   <w:color w:val="000000" w:themeColor="text1"/>
                                   <w:sz w:val="21"/>
                                   <w:szCs w:val="21"/>
+                                  <w:lang w:val="en-GB"/>
                                 </w:rPr>
                                 <w:t xml:space="preserve"> Rapid prototyping</w:t>
                               </w:r>
@@ -496,17 +546,21 @@
                                   <w:color w:val="000000" w:themeColor="text1"/>
                                   <w:sz w:val="21"/>
                                   <w:szCs w:val="21"/>
+                                  <w:lang w:val="en-GB"/>
                                 </w:rPr>
                                 <w:t xml:space="preserve"> </w:t>
                               </w:r>
+                              <w:proofErr w:type="spellStart"/>
                               <w:r>
                                 <w:rPr>
                                   <w:color w:val="000000" w:themeColor="text1"/>
                                   <w:sz w:val="21"/>
                                   <w:szCs w:val="21"/>
+                                  <w:lang w:val="en-GB"/>
                                 </w:rPr>
                                 <w:t>kernmodule</w:t>
                               </w:r>
+                              <w:proofErr w:type="spellEnd"/>
                             </w:p>
                           </w:sdtContent>
                         </w:sdt>
@@ -564,6 +618,7 @@
           <w:lang w:val="en-GB"/>
         </w:rPr>
       </w:pPr>
+      <w:proofErr w:type="spellStart"/>
       <w:r>
         <w:rPr>
           <w:b/>
@@ -572,6 +627,7 @@
         </w:rPr>
         <w:t>Samenurai</w:t>
       </w:r>
+      <w:proofErr w:type="spellEnd"/>
       <w:r>
         <w:rPr>
           <w:lang w:val="en-GB"/>
@@ -615,19 +671,144 @@
           <w:lang w:val="en-GB"/>
         </w:rPr>
       </w:pPr>
-    </w:p>
-    <w:p>
-      <w:pPr>
-        <w:rPr>
-          <w:lang w:val="en-GB"/>
-        </w:rPr>
-      </w:pPr>
-      <w:r>
-        <w:rPr>
-          <w:lang w:val="en-GB"/>
-        </w:rPr>
-        <w:t>IMAGE OF SAMURAI</w:t>
-      </w:r>
+      <w:r>
+        <w:rPr>
+          <w:noProof/>
+        </w:rPr>
+        <w:drawing>
+          <wp:anchor distT="0" distB="0" distL="114300" distR="114300" simplePos="0" relativeHeight="251663360" behindDoc="0" locked="0" layoutInCell="1" allowOverlap="1" wp14:anchorId="4BC6C152" wp14:editId="6E65E690">
+            <wp:simplePos x="0" y="0"/>
+            <wp:positionH relativeFrom="margin">
+              <wp:posOffset>85725</wp:posOffset>
+            </wp:positionH>
+            <wp:positionV relativeFrom="paragraph">
+              <wp:posOffset>6985</wp:posOffset>
+            </wp:positionV>
+            <wp:extent cx="3619500" cy="2778125"/>
+            <wp:effectExtent l="0" t="0" r="0" b="3175"/>
+            <wp:wrapThrough wrapText="bothSides">
+              <wp:wrapPolygon edited="0">
+                <wp:start x="0" y="0"/>
+                <wp:lineTo x="0" y="21477"/>
+                <wp:lineTo x="21486" y="21477"/>
+                <wp:lineTo x="21486" y="0"/>
+                <wp:lineTo x="0" y="0"/>
+              </wp:wrapPolygon>
+            </wp:wrapThrough>
+            <wp:docPr id="7" name="Picture 7" descr="A picture containing grass, mountain&#10;&#10;Description automatically generated"/>
+            <wp:cNvGraphicFramePr>
+              <a:graphicFrameLocks xmlns:a="http://schemas.openxmlformats.org/drawingml/2006/main" noChangeAspect="1"/>
+            </wp:cNvGraphicFramePr>
+            <a:graphic xmlns:a="http://schemas.openxmlformats.org/drawingml/2006/main">
+              <a:graphicData uri="http://schemas.openxmlformats.org/drawingml/2006/picture">
+                <pic:pic xmlns:pic="http://schemas.openxmlformats.org/drawingml/2006/picture">
+                  <pic:nvPicPr>
+                    <pic:cNvPr id="6" name="Picture 6" descr="A picture containing grass, mountain&#10;&#10;Description automatically generated"/>
+                    <pic:cNvPicPr/>
+                  </pic:nvPicPr>
+                  <pic:blipFill rotWithShape="1">
+                    <a:blip r:embed="rId6">
+                      <a:extLst>
+                        <a:ext uri="{28A0092B-C50C-407E-A947-70E740481C1C}">
+                          <a14:useLocalDpi xmlns:a14="http://schemas.microsoft.com/office/drawing/2010/main" val="0"/>
+                        </a:ext>
+                      </a:extLst>
+                    </a:blip>
+                    <a:srcRect l="36211" t="40692" r="31051" b="14488"/>
+                    <a:stretch/>
+                  </pic:blipFill>
+                  <pic:spPr bwMode="auto">
+                    <a:xfrm>
+                      <a:off x="0" y="0"/>
+                      <a:ext cx="3619500" cy="2778125"/>
+                    </a:xfrm>
+                    <a:prstGeom prst="rect">
+                      <a:avLst/>
+                    </a:prstGeom>
+                    <a:ln>
+                      <a:noFill/>
+                    </a:ln>
+                    <a:extLst>
+                      <a:ext uri="{53640926-AAD7-44D8-BBD7-CCE9431645EC}">
+                        <a14:shadowObscured xmlns:a14="http://schemas.microsoft.com/office/drawing/2010/main"/>
+                      </a:ext>
+                    </a:extLst>
+                  </pic:spPr>
+                </pic:pic>
+              </a:graphicData>
+            </a:graphic>
+            <wp14:sizeRelH relativeFrom="page">
+              <wp14:pctWidth>0</wp14:pctWidth>
+            </wp14:sizeRelH>
+            <wp14:sizeRelV relativeFrom="page">
+              <wp14:pctHeight>0</wp14:pctHeight>
+            </wp14:sizeRelV>
+          </wp:anchor>
+        </w:drawing>
+      </w:r>
+    </w:p>
+    <w:p>
+      <w:pPr>
+        <w:rPr>
+          <w:lang w:val="en-GB"/>
+        </w:rPr>
+      </w:pPr>
+    </w:p>
+    <w:p>
+      <w:pPr>
+        <w:rPr>
+          <w:lang w:val="en-GB"/>
+        </w:rPr>
+      </w:pPr>
+    </w:p>
+    <w:p>
+      <w:pPr>
+        <w:rPr>
+          <w:lang w:val="en-GB"/>
+        </w:rPr>
+      </w:pPr>
+    </w:p>
+    <w:p>
+      <w:pPr>
+        <w:rPr>
+          <w:lang w:val="en-GB"/>
+        </w:rPr>
+      </w:pPr>
+    </w:p>
+    <w:p>
+      <w:pPr>
+        <w:rPr>
+          <w:lang w:val="en-GB"/>
+        </w:rPr>
+      </w:pPr>
+    </w:p>
+    <w:p>
+      <w:pPr>
+        <w:rPr>
+          <w:lang w:val="en-GB"/>
+        </w:rPr>
+      </w:pPr>
+    </w:p>
+    <w:p>
+      <w:pPr>
+        <w:rPr>
+          <w:lang w:val="en-GB"/>
+        </w:rPr>
+      </w:pPr>
+    </w:p>
+    <w:p>
+      <w:pPr>
+        <w:rPr>
+          <w:lang w:val="en-GB"/>
+        </w:rPr>
+      </w:pPr>
+    </w:p>
+    <w:p>
+      <w:pPr>
+        <w:rPr>
+          <w:lang w:val="en-GB"/>
+        </w:rPr>
+      </w:pPr>
     </w:p>
     <w:p>
       <w:pPr>
@@ -733,8 +914,22 @@
         <w:rPr>
           <w:lang w:val="en-GB"/>
         </w:rPr>
-        <w:t>The first iteration of the game was simple and abstract version. Where the level is very small and there was no clear goal or challenge, only purely the mechanic. Only the player could kill the enemies not vice versa.</w:t>
-      </w:r>
+        <w:t>The first iteration of the game was simple and abstract version. Where the level is very small and there was no clear goal or challenge, purely the mechanic. Only the player could kill the enemies not vice versa.</w:t>
+      </w:r>
+    </w:p>
+    <w:p>
+      <w:pPr>
+        <w:rPr>
+          <w:lang w:val="en-GB"/>
+        </w:rPr>
+      </w:pPr>
+    </w:p>
+    <w:p>
+      <w:pPr>
+        <w:rPr>
+          <w:lang w:val="en-GB"/>
+        </w:rPr>
+      </w:pPr>
     </w:p>
     <w:p>
       <w:pPr>
@@ -747,9 +942,25 @@
           <w:noProof/>
         </w:rPr>
         <w:drawing>
-          <wp:inline distT="0" distB="0" distL="0" distR="0" wp14:anchorId="614391A0" wp14:editId="27CCE6FD">
-            <wp:extent cx="5760720" cy="2983865"/>
-            <wp:effectExtent l="0" t="0" r="0" b="6985"/>
+          <wp:anchor distT="0" distB="0" distL="114300" distR="114300" simplePos="0" relativeHeight="251664384" behindDoc="0" locked="0" layoutInCell="1" allowOverlap="1" wp14:anchorId="614391A0" wp14:editId="6F0C6D9D">
+            <wp:simplePos x="0" y="0"/>
+            <wp:positionH relativeFrom="margin">
+              <wp:posOffset>819150</wp:posOffset>
+            </wp:positionH>
+            <wp:positionV relativeFrom="paragraph">
+              <wp:posOffset>-687705</wp:posOffset>
+            </wp:positionV>
+            <wp:extent cx="4257675" cy="2204720"/>
+            <wp:effectExtent l="0" t="0" r="9525" b="5080"/>
+            <wp:wrapThrough wrapText="bothSides">
+              <wp:wrapPolygon edited="0">
+                <wp:start x="0" y="0"/>
+                <wp:lineTo x="0" y="21463"/>
+                <wp:lineTo x="21552" y="21463"/>
+                <wp:lineTo x="21552" y="0"/>
+                <wp:lineTo x="0" y="0"/>
+              </wp:wrapPolygon>
+            </wp:wrapThrough>
             <wp:docPr id="1" name="Picture 1" descr="A picture containing icon&#10;&#10;Description automatically generated"/>
             <wp:cNvGraphicFramePr>
               <a:graphicFrameLocks xmlns:a="http://schemas.openxmlformats.org/drawingml/2006/main" noChangeAspect="1"/>
@@ -762,7 +973,13 @@
                     <pic:cNvPicPr/>
                   </pic:nvPicPr>
                   <pic:blipFill>
-                    <a:blip r:embed="rId5"/>
+                    <a:blip r:embed="rId7" cstate="print">
+                      <a:extLst>
+                        <a:ext uri="{28A0092B-C50C-407E-A947-70E740481C1C}">
+                          <a14:useLocalDpi xmlns:a14="http://schemas.microsoft.com/office/drawing/2010/main" val="0"/>
+                        </a:ext>
+                      </a:extLst>
+                    </a:blip>
                     <a:stretch>
                       <a:fillRect/>
                     </a:stretch>
@@ -770,7 +987,7 @@
                   <pic:spPr>
                     <a:xfrm>
                       <a:off x="0" y="0"/>
-                      <a:ext cx="5760720" cy="2983865"/>
+                      <a:ext cx="4257675" cy="2204720"/>
                     </a:xfrm>
                     <a:prstGeom prst="rect">
                       <a:avLst/>
@@ -779,7 +996,13 @@
                 </pic:pic>
               </a:graphicData>
             </a:graphic>
-          </wp:inline>
+            <wp14:sizeRelH relativeFrom="page">
+              <wp14:pctWidth>0</wp14:pctWidth>
+            </wp14:sizeRelH>
+            <wp14:sizeRelV relativeFrom="page">
+              <wp14:pctHeight>0</wp14:pctHeight>
+            </wp14:sizeRelV>
+          </wp:anchor>
         </w:drawing>
       </w:r>
     </w:p>
@@ -828,7 +1051,27 @@
         <w:rPr>
           <w:lang w:val="en-GB"/>
         </w:rPr>
-        <w:t>The second iteration added art and a death condition. The enemies were a bit more complex and could actually kill the player.</w:t>
+        <w:t xml:space="preserve">The second iteration added art and a death condition. The enemies were a bit more complex and could </w:t>
+      </w:r>
+      <w:proofErr w:type="gramStart"/>
+      <w:r>
+        <w:rPr>
+          <w:lang w:val="en-GB"/>
+        </w:rPr>
+        <w:t>actually kill</w:t>
+      </w:r>
+      <w:proofErr w:type="gramEnd"/>
+      <w:r>
+        <w:rPr>
+          <w:lang w:val="en-GB"/>
+        </w:rPr>
+        <w:t xml:space="preserve"> the player.</w:t>
+      </w:r>
+      <w:r>
+        <w:rPr>
+          <w:lang w:val="en-GB"/>
+        </w:rPr>
+        <w:t xml:space="preserve"> They throw shuriken at the player.</w:t>
       </w:r>
       <w:r>
         <w:rPr>
@@ -836,6 +1079,12 @@
         </w:rPr>
         <w:t xml:space="preserve"> I also added some UI. </w:t>
       </w:r>
+      <w:r>
+        <w:rPr>
+          <w:lang w:val="en-GB"/>
+        </w:rPr>
+        <w:t>The playtest also resulted in the player not experiencing movement the right way, it was confusing because the background is quite static. I added a background so that the player knows how the samurai is moving.</w:t>
+      </w:r>
     </w:p>
     <w:p>
       <w:pPr>
@@ -848,9 +1097,25 @@
           <w:noProof/>
         </w:rPr>
         <w:drawing>
-          <wp:inline distT="0" distB="0" distL="0" distR="0" wp14:anchorId="6A06211D" wp14:editId="01093731">
-            <wp:extent cx="5760720" cy="3495675"/>
-            <wp:effectExtent l="0" t="0" r="0" b="9525"/>
+          <wp:anchor distT="0" distB="0" distL="114300" distR="114300" simplePos="0" relativeHeight="251662336" behindDoc="0" locked="0" layoutInCell="1" allowOverlap="1" wp14:anchorId="6A06211D" wp14:editId="0D65D94A">
+            <wp:simplePos x="0" y="0"/>
+            <wp:positionH relativeFrom="margin">
+              <wp:align>left</wp:align>
+            </wp:positionH>
+            <wp:positionV relativeFrom="paragraph">
+              <wp:posOffset>-3810</wp:posOffset>
+            </wp:positionV>
+            <wp:extent cx="4476750" cy="2716530"/>
+            <wp:effectExtent l="0" t="0" r="0" b="7620"/>
+            <wp:wrapThrough wrapText="bothSides">
+              <wp:wrapPolygon edited="0">
+                <wp:start x="0" y="0"/>
+                <wp:lineTo x="0" y="21509"/>
+                <wp:lineTo x="21508" y="21509"/>
+                <wp:lineTo x="21508" y="0"/>
+                <wp:lineTo x="0" y="0"/>
+              </wp:wrapPolygon>
+            </wp:wrapThrough>
             <wp:docPr id="2" name="Picture 2" descr="A picture containing graphical user interface&#10;&#10;Description automatically generated"/>
             <wp:cNvGraphicFramePr>
               <a:graphicFrameLocks xmlns:a="http://schemas.openxmlformats.org/drawingml/2006/main" noChangeAspect="1"/>
@@ -863,6 +1128,502 @@
                     <pic:cNvPicPr/>
                   </pic:nvPicPr>
                   <pic:blipFill>
+                    <a:blip r:embed="rId8">
+                      <a:extLst>
+                        <a:ext uri="{28A0092B-C50C-407E-A947-70E740481C1C}">
+                          <a14:useLocalDpi xmlns:a14="http://schemas.microsoft.com/office/drawing/2010/main" val="0"/>
+                        </a:ext>
+                      </a:extLst>
+                    </a:blip>
+                    <a:stretch>
+                      <a:fillRect/>
+                    </a:stretch>
+                  </pic:blipFill>
+                  <pic:spPr>
+                    <a:xfrm>
+                      <a:off x="0" y="0"/>
+                      <a:ext cx="4476750" cy="2716530"/>
+                    </a:xfrm>
+                    <a:prstGeom prst="rect">
+                      <a:avLst/>
+                    </a:prstGeom>
+                  </pic:spPr>
+                </pic:pic>
+              </a:graphicData>
+            </a:graphic>
+            <wp14:sizeRelH relativeFrom="page">
+              <wp14:pctWidth>0</wp14:pctWidth>
+            </wp14:sizeRelH>
+            <wp14:sizeRelV relativeFrom="page">
+              <wp14:pctHeight>0</wp14:pctHeight>
+            </wp14:sizeRelV>
+          </wp:anchor>
+        </w:drawing>
+      </w:r>
+    </w:p>
+    <w:p>
+      <w:pPr>
+        <w:rPr>
+          <w:lang w:val="en-GB"/>
+        </w:rPr>
+      </w:pPr>
+    </w:p>
+    <w:p>
+      <w:pPr>
+        <w:rPr>
+          <w:lang w:val="en-GB"/>
+        </w:rPr>
+      </w:pPr>
+    </w:p>
+    <w:p>
+      <w:pPr>
+        <w:rPr>
+          <w:lang w:val="en-GB"/>
+        </w:rPr>
+      </w:pPr>
+    </w:p>
+    <w:p>
+      <w:pPr>
+        <w:rPr>
+          <w:lang w:val="en-GB"/>
+        </w:rPr>
+      </w:pPr>
+    </w:p>
+    <w:p>
+      <w:pPr>
+        <w:rPr>
+          <w:lang w:val="en-GB"/>
+        </w:rPr>
+      </w:pPr>
+    </w:p>
+    <w:p>
+      <w:pPr>
+        <w:rPr>
+          <w:lang w:val="en-GB"/>
+        </w:rPr>
+      </w:pPr>
+    </w:p>
+    <w:p>
+      <w:pPr>
+        <w:rPr>
+          <w:lang w:val="en-GB"/>
+        </w:rPr>
+      </w:pPr>
+    </w:p>
+    <w:p>
+      <w:pPr>
+        <w:rPr>
+          <w:lang w:val="en-GB"/>
+        </w:rPr>
+      </w:pPr>
+    </w:p>
+    <w:p>
+      <w:pPr>
+        <w:rPr>
+          <w:lang w:val="en-GB"/>
+        </w:rPr>
+      </w:pPr>
+    </w:p>
+    <w:p>
+      <w:pPr>
+        <w:rPr>
+          <w:lang w:val="en-GB"/>
+        </w:rPr>
+      </w:pPr>
+      <w:r>
+        <w:rPr>
+          <w:noProof/>
+        </w:rPr>
+        <w:drawing>
+          <wp:anchor distT="0" distB="0" distL="114300" distR="114300" simplePos="0" relativeHeight="251661312" behindDoc="0" locked="0" layoutInCell="1" allowOverlap="1" wp14:anchorId="6ABABDD5" wp14:editId="495B94C7">
+            <wp:simplePos x="0" y="0"/>
+            <wp:positionH relativeFrom="margin">
+              <wp:align>left</wp:align>
+            </wp:positionH>
+            <wp:positionV relativeFrom="paragraph">
+              <wp:posOffset>79375</wp:posOffset>
+            </wp:positionV>
+            <wp:extent cx="4429125" cy="2490470"/>
+            <wp:effectExtent l="0" t="0" r="9525" b="5080"/>
+            <wp:wrapThrough wrapText="bothSides">
+              <wp:wrapPolygon edited="0">
+                <wp:start x="0" y="0"/>
+                <wp:lineTo x="0" y="21479"/>
+                <wp:lineTo x="21554" y="21479"/>
+                <wp:lineTo x="21554" y="0"/>
+                <wp:lineTo x="0" y="0"/>
+              </wp:wrapPolygon>
+            </wp:wrapThrough>
+            <wp:docPr id="3" name="Picture 3" descr="A screenshot of a video game&#10;&#10;Description automatically generated"/>
+            <wp:cNvGraphicFramePr>
+              <a:graphicFrameLocks xmlns:a="http://schemas.openxmlformats.org/drawingml/2006/main" noChangeAspect="1"/>
+            </wp:cNvGraphicFramePr>
+            <a:graphic xmlns:a="http://schemas.openxmlformats.org/drawingml/2006/main">
+              <a:graphicData uri="http://schemas.openxmlformats.org/drawingml/2006/picture">
+                <pic:pic xmlns:pic="http://schemas.openxmlformats.org/drawingml/2006/picture">
+                  <pic:nvPicPr>
+                    <pic:cNvPr id="3" name="Picture 3" descr="A screenshot of a video game&#10;&#10;Description automatically generated"/>
+                    <pic:cNvPicPr/>
+                  </pic:nvPicPr>
+                  <pic:blipFill>
+                    <a:blip r:embed="rId9" cstate="print">
+                      <a:extLst>
+                        <a:ext uri="{28A0092B-C50C-407E-A947-70E740481C1C}">
+                          <a14:useLocalDpi xmlns:a14="http://schemas.microsoft.com/office/drawing/2010/main" val="0"/>
+                        </a:ext>
+                      </a:extLst>
+                    </a:blip>
+                    <a:stretch>
+                      <a:fillRect/>
+                    </a:stretch>
+                  </pic:blipFill>
+                  <pic:spPr>
+                    <a:xfrm>
+                      <a:off x="0" y="0"/>
+                      <a:ext cx="4429125" cy="2490470"/>
+                    </a:xfrm>
+                    <a:prstGeom prst="rect">
+                      <a:avLst/>
+                    </a:prstGeom>
+                  </pic:spPr>
+                </pic:pic>
+              </a:graphicData>
+            </a:graphic>
+            <wp14:sizeRelH relativeFrom="page">
+              <wp14:pctWidth>0</wp14:pctWidth>
+            </wp14:sizeRelH>
+            <wp14:sizeRelV relativeFrom="page">
+              <wp14:pctHeight>0</wp14:pctHeight>
+            </wp14:sizeRelV>
+          </wp:anchor>
+        </w:drawing>
+      </w:r>
+    </w:p>
+    <w:p>
+      <w:pPr>
+        <w:rPr>
+          <w:lang w:val="en-GB"/>
+        </w:rPr>
+      </w:pPr>
+    </w:p>
+    <w:p>
+      <w:pPr>
+        <w:rPr>
+          <w:lang w:val="en-GB"/>
+        </w:rPr>
+      </w:pPr>
+    </w:p>
+    <w:p>
+      <w:pPr>
+        <w:rPr>
+          <w:lang w:val="en-GB"/>
+        </w:rPr>
+      </w:pPr>
+    </w:p>
+    <w:p>
+      <w:pPr>
+        <w:rPr>
+          <w:lang w:val="en-GB"/>
+        </w:rPr>
+      </w:pPr>
+    </w:p>
+    <w:p>
+      <w:pPr>
+        <w:rPr>
+          <w:lang w:val="en-GB"/>
+        </w:rPr>
+      </w:pPr>
+    </w:p>
+    <w:p>
+      <w:pPr>
+        <w:rPr>
+          <w:lang w:val="en-GB"/>
+        </w:rPr>
+      </w:pPr>
+    </w:p>
+    <w:p>
+      <w:pPr>
+        <w:rPr>
+          <w:lang w:val="en-GB"/>
+        </w:rPr>
+      </w:pPr>
+    </w:p>
+    <w:p>
+      <w:pPr>
+        <w:rPr>
+          <w:lang w:val="en-GB"/>
+        </w:rPr>
+      </w:pPr>
+    </w:p>
+    <w:p>
+      <w:pPr>
+        <w:rPr>
+          <w:lang w:val="en-GB"/>
+        </w:rPr>
+      </w:pPr>
+    </w:p>
+    <w:p>
+      <w:pPr>
+        <w:rPr>
+          <w:lang w:val="en-GB"/>
+        </w:rPr>
+      </w:pPr>
+      <w:r>
+        <w:rPr>
+          <w:lang w:val="en-GB"/>
+        </w:rPr>
+        <w:t xml:space="preserve">This time I </w:t>
+      </w:r>
+      <w:r>
+        <w:rPr>
+          <w:lang w:val="en-GB"/>
+        </w:rPr>
+        <w:t>play tested</w:t>
+      </w:r>
+      <w:r>
+        <w:rPr>
+          <w:lang w:val="en-GB"/>
+        </w:rPr>
+        <w:t xml:space="preserve"> the second version and got the feedback that it was too horizontal and that there was no direct challenge for the player who controlled movement. </w:t>
+      </w:r>
+      <w:r>
+        <w:rPr>
+          <w:lang w:val="en-GB"/>
+        </w:rPr>
+        <w:t>So,</w:t>
+      </w:r>
+      <w:r>
+        <w:rPr>
+          <w:lang w:val="en-GB"/>
+        </w:rPr>
+        <w:t xml:space="preserve"> I added platforming, </w:t>
+      </w:r>
+      <w:r>
+        <w:rPr>
+          <w:lang w:val="en-GB"/>
+        </w:rPr>
+        <w:t>this way the</w:t>
+      </w:r>
+      <w:r>
+        <w:rPr>
+          <w:lang w:val="en-GB"/>
+        </w:rPr>
+        <w:t xml:space="preserve"> </w:t>
+      </w:r>
+      <w:r>
+        <w:rPr>
+          <w:lang w:val="en-GB"/>
+        </w:rPr>
+        <w:t>player 1 was more challenged than just walking around.</w:t>
+      </w:r>
+      <w:r>
+        <w:rPr>
+          <w:lang w:val="en-GB"/>
+        </w:rPr>
+        <w:t xml:space="preserve"> This resulted in the players feeling like they were not playing together but in turns. I attempted to fix this in the last iteration.</w:t>
+      </w:r>
+    </w:p>
+    <w:p>
+      <w:pPr>
+        <w:rPr>
+          <w:lang w:val="en-GB"/>
+        </w:rPr>
+      </w:pPr>
+    </w:p>
+    <w:p>
+      <w:pPr>
+        <w:rPr>
+          <w:lang w:val="en-GB"/>
+        </w:rPr>
+      </w:pPr>
+    </w:p>
+    <w:p>
+      <w:pPr>
+        <w:rPr>
+          <w:lang w:val="en-GB"/>
+        </w:rPr>
+      </w:pPr>
+    </w:p>
+    <w:p>
+      <w:pPr>
+        <w:rPr>
+          <w:lang w:val="en-GB"/>
+        </w:rPr>
+      </w:pPr>
+    </w:p>
+    <w:p>
+      <w:pPr>
+        <w:rPr>
+          <w:lang w:val="en-GB"/>
+        </w:rPr>
+      </w:pPr>
+      <w:r>
+        <w:rPr>
+          <w:lang w:val="en-GB"/>
+        </w:rPr>
+        <w:lastRenderedPageBreak/>
+        <w:t xml:space="preserve">In the last iteration I added flying enemies and quite some polishing to induce the </w:t>
+      </w:r>
+      <w:proofErr w:type="spellStart"/>
+      <w:r>
+        <w:rPr>
+          <w:lang w:val="en-GB"/>
+        </w:rPr>
+        <w:t>gamefeel</w:t>
+      </w:r>
+      <w:proofErr w:type="spellEnd"/>
+      <w:r>
+        <w:rPr>
+          <w:lang w:val="en-GB"/>
+        </w:rPr>
+        <w:t>.</w:t>
+      </w:r>
+    </w:p>
+    <w:p>
+      <w:pPr>
+        <w:rPr>
+          <w:lang w:val="en-GB"/>
+        </w:rPr>
+      </w:pPr>
+      <w:r>
+        <w:rPr>
+          <w:lang w:val="en-GB"/>
+        </w:rPr>
+        <w:t>This includes:</w:t>
+      </w:r>
+    </w:p>
+    <w:p>
+      <w:pPr>
+        <w:pStyle w:val="ListParagraph"/>
+        <w:numPr>
+          <w:ilvl w:val="0"/>
+          <w:numId w:val="1"/>
+        </w:numPr>
+        <w:rPr>
+          <w:lang w:val="en-GB"/>
+        </w:rPr>
+      </w:pPr>
+      <w:r>
+        <w:rPr>
+          <w:lang w:val="en-GB"/>
+        </w:rPr>
+        <w:t>Music</w:t>
+      </w:r>
+    </w:p>
+    <w:p>
+      <w:pPr>
+        <w:pStyle w:val="ListParagraph"/>
+        <w:numPr>
+          <w:ilvl w:val="0"/>
+          <w:numId w:val="1"/>
+        </w:numPr>
+        <w:rPr>
+          <w:lang w:val="en-GB"/>
+        </w:rPr>
+      </w:pPr>
+      <w:r>
+        <w:rPr>
+          <w:lang w:val="en-GB"/>
+        </w:rPr>
+        <w:t>Sound effects</w:t>
+      </w:r>
+    </w:p>
+    <w:p>
+      <w:pPr>
+        <w:pStyle w:val="ListParagraph"/>
+        <w:numPr>
+          <w:ilvl w:val="0"/>
+          <w:numId w:val="1"/>
+        </w:numPr>
+        <w:rPr>
+          <w:lang w:val="en-GB"/>
+        </w:rPr>
+      </w:pPr>
+      <w:r>
+        <w:rPr>
+          <w:lang w:val="en-GB"/>
+        </w:rPr>
+        <w:t>UI</w:t>
+      </w:r>
+      <w:r>
+        <w:rPr>
+          <w:lang w:val="en-GB"/>
+        </w:rPr>
+        <w:t xml:space="preserve"> improvements</w:t>
+      </w:r>
+    </w:p>
+    <w:p>
+      <w:pPr>
+        <w:pStyle w:val="ListParagraph"/>
+        <w:numPr>
+          <w:ilvl w:val="0"/>
+          <w:numId w:val="1"/>
+        </w:numPr>
+        <w:rPr>
+          <w:lang w:val="en-GB"/>
+        </w:rPr>
+      </w:pPr>
+      <w:r>
+        <w:rPr>
+          <w:lang w:val="en-GB"/>
+        </w:rPr>
+        <w:t xml:space="preserve">Movement </w:t>
+      </w:r>
+      <w:r>
+        <w:rPr>
+          <w:lang w:val="en-GB"/>
+        </w:rPr>
+        <w:t>improvements</w:t>
+      </w:r>
+    </w:p>
+    <w:p>
+      <w:pPr>
+        <w:rPr>
+          <w:lang w:val="en-GB"/>
+        </w:rPr>
+      </w:pPr>
+      <w:r>
+        <w:rPr>
+          <w:lang w:val="en-GB"/>
+        </w:rPr>
+        <w:t xml:space="preserve">This version is playable on the Itch Link: </w:t>
+      </w:r>
+      <w:hyperlink r:id="rId10" w:history="1">
+        <w:r>
+          <w:rPr>
+            <w:rStyle w:val="Hyperlink"/>
+            <w:lang w:val="en-GB"/>
+          </w:rPr>
+          <w:t>https://rawl.itch.io/samenurai</w:t>
+        </w:r>
+      </w:hyperlink>
+    </w:p>
+    <w:p>
+      <w:pPr>
+        <w:rPr>
+          <w:lang w:val="en-GB"/>
+        </w:rPr>
+      </w:pPr>
+      <w:r>
+        <w:rPr>
+          <w:noProof/>
+        </w:rPr>
+        <w:drawing>
+          <wp:inline distT="0" distB="0" distL="0" distR="0" wp14:anchorId="2D9031D5" wp14:editId="5DEEEFBE">
+            <wp:extent cx="5760720" cy="3230245"/>
+            <wp:effectExtent l="0" t="0" r="0" b="8255"/>
+            <wp:docPr id="6" name="Picture 6" descr="A picture containing grass, mountain&#10;&#10;Description automatically generated"/>
+            <wp:cNvGraphicFramePr>
+              <a:graphicFrameLocks xmlns:a="http://schemas.openxmlformats.org/drawingml/2006/main" noChangeAspect="1"/>
+            </wp:cNvGraphicFramePr>
+            <a:graphic xmlns:a="http://schemas.openxmlformats.org/drawingml/2006/main">
+              <a:graphicData uri="http://schemas.openxmlformats.org/drawingml/2006/picture">
+                <pic:pic xmlns:pic="http://schemas.openxmlformats.org/drawingml/2006/picture">
+                  <pic:nvPicPr>
+                    <pic:cNvPr id="6" name="Picture 6" descr="A picture containing grass, mountain&#10;&#10;Description automatically generated"/>
+                    <pic:cNvPicPr/>
+                  </pic:nvPicPr>
+                  <pic:blipFill>
                     <a:blip r:embed="rId6"/>
                     <a:stretch>
                       <a:fillRect/>
@@ -871,7 +1632,7 @@
                   <pic:spPr>
                     <a:xfrm>
                       <a:off x="0" y="0"/>
-                      <a:ext cx="5760720" cy="3495675"/>
+                      <a:ext cx="5760720" cy="3230245"/>
                     </a:xfrm>
                     <a:prstGeom prst="rect">
                       <a:avLst/>
@@ -890,37 +1651,53 @@
           <w:lang w:val="en-GB"/>
         </w:rPr>
       </w:pPr>
-    </w:p>
-    <w:p>
-      <w:pPr>
-        <w:rPr>
-          <w:lang w:val="en-GB"/>
-        </w:rPr>
-      </w:pPr>
-      <w:r>
-        <w:rPr>
-          <w:lang w:val="en-GB"/>
-        </w:rPr>
-        <w:t xml:space="preserve">This time I playtested the second version and got the feedback that it was too horizontal and that there was no direct challenge for the player who controlled movement. So I added platforming, </w:t>
-      </w:r>
-      <w:r>
-        <w:rPr>
-          <w:lang w:val="en-GB"/>
-        </w:rPr>
-        <w:t>this way the</w:t>
-      </w:r>
-      <w:r>
-        <w:rPr>
-          <w:lang w:val="en-GB"/>
-        </w:rPr>
-        <w:t xml:space="preserve"> </w:t>
-      </w:r>
-      <w:r>
-        <w:rPr>
-          <w:lang w:val="en-GB"/>
-        </w:rPr>
-        <w:t>player 1 was more challenged than just walking around.</w:t>
-      </w:r>
+      <w:r>
+        <w:rPr>
+          <w:noProof/>
+        </w:rPr>
+        <w:drawing>
+          <wp:inline distT="0" distB="0" distL="0" distR="0" wp14:anchorId="7E817DB0" wp14:editId="36B8A946">
+            <wp:extent cx="5760720" cy="3230880"/>
+            <wp:effectExtent l="0" t="0" r="0" b="7620"/>
+            <wp:docPr id="4" name="Picture 4" descr="Diagram&#10;&#10;Description automatically generated"/>
+            <wp:cNvGraphicFramePr>
+              <a:graphicFrameLocks xmlns:a="http://schemas.openxmlformats.org/drawingml/2006/main" noChangeAspect="1"/>
+            </wp:cNvGraphicFramePr>
+            <a:graphic xmlns:a="http://schemas.openxmlformats.org/drawingml/2006/main">
+              <a:graphicData uri="http://schemas.openxmlformats.org/drawingml/2006/picture">
+                <pic:pic xmlns:pic="http://schemas.openxmlformats.org/drawingml/2006/picture">
+                  <pic:nvPicPr>
+                    <pic:cNvPr id="4" name="Picture 4" descr="Diagram&#10;&#10;Description automatically generated"/>
+                    <pic:cNvPicPr/>
+                  </pic:nvPicPr>
+                  <pic:blipFill>
+                    <a:blip r:embed="rId11"/>
+                    <a:stretch>
+                      <a:fillRect/>
+                    </a:stretch>
+                  </pic:blipFill>
+                  <pic:spPr>
+                    <a:xfrm>
+                      <a:off x="0" y="0"/>
+                      <a:ext cx="5760720" cy="3230880"/>
+                    </a:xfrm>
+                    <a:prstGeom prst="rect">
+                      <a:avLst/>
+                    </a:prstGeom>
+                  </pic:spPr>
+                </pic:pic>
+              </a:graphicData>
+            </a:graphic>
+          </wp:inline>
+        </w:drawing>
+      </w:r>
+    </w:p>
+    <w:p>
+      <w:pPr>
+        <w:rPr>
+          <w:lang w:val="en-GB"/>
+        </w:rPr>
+      </w:pPr>
     </w:p>
     <w:sectPr>
       <w:pgSz w:w="11906" w:h="16838"/>
@@ -932,6 +1709,126 @@
     </w:sectPr>
   </w:body>
 </w:document>
+</file>
+
+<file path=word/numbering.xml><?xml version="1.0" encoding="utf-8"?>
+<w:numbering xmlns:wpc="http://schemas.microsoft.com/office/word/2010/wordprocessingCanvas" xmlns:cx="http://schemas.microsoft.com/office/drawing/2014/chartex" xmlns:cx1="http://schemas.microsoft.com/office/drawing/2015/9/8/chartex" xmlns:cx2="http://schemas.microsoft.com/office/drawing/2015/10/21/chartex" xmlns:cx3="http://schemas.microsoft.com/office/drawing/2016/5/9/chartex" xmlns:cx4="http://schemas.microsoft.com/office/drawing/2016/5/10/chartex" xmlns:cx5="http://schemas.microsoft.com/office/drawing/2016/5/11/chartex" xmlns:cx6="http://schemas.microsoft.com/office/drawing/2016/5/12/chartex" xmlns:cx7="http://schemas.microsoft.com/office/drawing/2016/5/13/chartex" xmlns:cx8="http://schemas.microsoft.com/office/drawing/2016/5/14/chartex" xmlns:mc="http://schemas.openxmlformats.org/markup-compatibility/2006" xmlns:aink="http://schemas.microsoft.com/office/drawing/2016/ink" xmlns:am3d="http://schemas.microsoft.com/office/drawing/2017/model3d" xmlns:o="urn:schemas-microsoft-com:office:office" xmlns:r="http://schemas.openxmlformats.org/officeDocument/2006/relationships" xmlns:m="http://schemas.openxmlformats.org/officeDocument/2006/math" xmlns:v="urn:schemas-microsoft-com:vml" xmlns:wp14="http://schemas.microsoft.com/office/word/2010/wordprocessingDrawing" xmlns:wp="http://schemas.openxmlformats.org/drawingml/2006/wordprocessingDrawing" xmlns:w10="urn:schemas-microsoft-com:office:word" xmlns:w="http://schemas.openxmlformats.org/wordprocessingml/2006/main" xmlns:w14="http://schemas.microsoft.com/office/word/2010/wordml" xmlns:w15="http://schemas.microsoft.com/office/word/2012/wordml" xmlns:w16cex="http://schemas.microsoft.com/office/word/2018/wordml/cex" xmlns:w16cid="http://schemas.microsoft.com/office/word/2016/wordml/cid" xmlns:w16="http://schemas.microsoft.com/office/word/2018/wordml" xmlns:w16sdtdh="http://schemas.microsoft.com/office/word/2020/wordml/sdtdatahash" xmlns:w16se="http://schemas.microsoft.com/office/word/2015/wordml/symex" xmlns:wpg="http://schemas.microsoft.com/office/word/2010/wordprocessingGroup" xmlns:wpi="http://schemas.microsoft.com/office/word/2010/wordprocessingInk" xmlns:wne="http://schemas.microsoft.com/office/word/2006/wordml" xmlns:wps="http://schemas.microsoft.com/office/word/2010/wordprocessingShape" mc:Ignorable="w14 w15 w16se w16cid w16 w16cex w16sdtdh wp14">
+  <w:abstractNum w:abstractNumId="0" w15:restartNumberingAfterBreak="0">
+    <w:nsid w:val="27FA6CD4"/>
+    <w:multiLevelType w:val="hybridMultilevel"/>
+    <w:tmpl w:val="D1C62D8C"/>
+    <w:lvl w:ilvl="0" w:tplc="9B80152E">
+      <w:numFmt w:val="bullet"/>
+      <w:lvlText w:val="-"/>
+      <w:lvlJc w:val="left"/>
+      <w:pPr>
+        <w:ind w:left="720" w:hanging="360"/>
+      </w:pPr>
+      <w:rPr>
+        <w:rFonts w:ascii="Calibri" w:eastAsiaTheme="minorHAnsi" w:hAnsi="Calibri" w:cs="Calibri" w:hint="default"/>
+      </w:rPr>
+    </w:lvl>
+    <w:lvl w:ilvl="1" w:tplc="10000003" w:tentative="1">
+      <w:start w:val="1"/>
+      <w:numFmt w:val="bullet"/>
+      <w:lvlText w:val="o"/>
+      <w:lvlJc w:val="left"/>
+      <w:pPr>
+        <w:ind w:left="1440" w:hanging="360"/>
+      </w:pPr>
+      <w:rPr>
+        <w:rFonts w:ascii="Courier New" w:hAnsi="Courier New" w:cs="Courier New" w:hint="default"/>
+      </w:rPr>
+    </w:lvl>
+    <w:lvl w:ilvl="2" w:tplc="10000005" w:tentative="1">
+      <w:start w:val="1"/>
+      <w:numFmt w:val="bullet"/>
+      <w:lvlText w:val=""/>
+      <w:lvlJc w:val="left"/>
+      <w:pPr>
+        <w:ind w:left="2160" w:hanging="360"/>
+      </w:pPr>
+      <w:rPr>
+        <w:rFonts w:ascii="Wingdings" w:hAnsi="Wingdings" w:hint="default"/>
+      </w:rPr>
+    </w:lvl>
+    <w:lvl w:ilvl="3" w:tplc="10000001" w:tentative="1">
+      <w:start w:val="1"/>
+      <w:numFmt w:val="bullet"/>
+      <w:lvlText w:val=""/>
+      <w:lvlJc w:val="left"/>
+      <w:pPr>
+        <w:ind w:left="2880" w:hanging="360"/>
+      </w:pPr>
+      <w:rPr>
+        <w:rFonts w:ascii="Symbol" w:hAnsi="Symbol" w:hint="default"/>
+      </w:rPr>
+    </w:lvl>
+    <w:lvl w:ilvl="4" w:tplc="10000003" w:tentative="1">
+      <w:start w:val="1"/>
+      <w:numFmt w:val="bullet"/>
+      <w:lvlText w:val="o"/>
+      <w:lvlJc w:val="left"/>
+      <w:pPr>
+        <w:ind w:left="3600" w:hanging="360"/>
+      </w:pPr>
+      <w:rPr>
+        <w:rFonts w:ascii="Courier New" w:hAnsi="Courier New" w:cs="Courier New" w:hint="default"/>
+      </w:rPr>
+    </w:lvl>
+    <w:lvl w:ilvl="5" w:tplc="10000005" w:tentative="1">
+      <w:start w:val="1"/>
+      <w:numFmt w:val="bullet"/>
+      <w:lvlText w:val=""/>
+      <w:lvlJc w:val="left"/>
+      <w:pPr>
+        <w:ind w:left="4320" w:hanging="360"/>
+      </w:pPr>
+      <w:rPr>
+        <w:rFonts w:ascii="Wingdings" w:hAnsi="Wingdings" w:hint="default"/>
+      </w:rPr>
+    </w:lvl>
+    <w:lvl w:ilvl="6" w:tplc="10000001" w:tentative="1">
+      <w:start w:val="1"/>
+      <w:numFmt w:val="bullet"/>
+      <w:lvlText w:val=""/>
+      <w:lvlJc w:val="left"/>
+      <w:pPr>
+        <w:ind w:left="5040" w:hanging="360"/>
+      </w:pPr>
+      <w:rPr>
+        <w:rFonts w:ascii="Symbol" w:hAnsi="Symbol" w:hint="default"/>
+      </w:rPr>
+    </w:lvl>
+    <w:lvl w:ilvl="7" w:tplc="10000003" w:tentative="1">
+      <w:start w:val="1"/>
+      <w:numFmt w:val="bullet"/>
+      <w:lvlText w:val="o"/>
+      <w:lvlJc w:val="left"/>
+      <w:pPr>
+        <w:ind w:left="5760" w:hanging="360"/>
+      </w:pPr>
+      <w:rPr>
+        <w:rFonts w:ascii="Courier New" w:hAnsi="Courier New" w:cs="Courier New" w:hint="default"/>
+      </w:rPr>
+    </w:lvl>
+    <w:lvl w:ilvl="8" w:tplc="10000005" w:tentative="1">
+      <w:start w:val="1"/>
+      <w:numFmt w:val="bullet"/>
+      <w:lvlText w:val=""/>
+      <w:lvlJc w:val="left"/>
+      <w:pPr>
+        <w:ind w:left="6480" w:hanging="360"/>
+      </w:pPr>
+      <w:rPr>
+        <w:rFonts w:ascii="Wingdings" w:hAnsi="Wingdings" w:hint="default"/>
+      </w:rPr>
+    </w:lvl>
+  </w:abstractNum>
+  <w:num w:numId="1">
+    <w:abstractNumId w:val="0"/>
+  </w:num>
+</w:numbering>
 </file>
 
 <file path=word/styles.xml><?xml version="1.0" encoding="utf-8"?>
@@ -1465,6 +2362,40 @@
       <w:szCs w:val="32"/>
     </w:rPr>
   </w:style>
+  <w:style w:type="paragraph" w:styleId="ListParagraph">
+    <w:name w:val="List Paragraph"/>
+    <w:basedOn w:val="Normal"/>
+    <w:uiPriority w:val="34"/>
+    <w:qFormat/>
+    <w:rsid w:val="00EE0D54"/>
+    <w:pPr>
+      <w:ind w:left="720"/>
+      <w:contextualSpacing/>
+    </w:pPr>
+  </w:style>
+  <w:style w:type="character" w:styleId="Hyperlink">
+    <w:name w:val="Hyperlink"/>
+    <w:basedOn w:val="DefaultParagraphFont"/>
+    <w:uiPriority w:val="99"/>
+    <w:unhideWhenUsed/>
+    <w:rsid w:val="00634571"/>
+    <w:rPr>
+      <w:color w:val="0563C1" w:themeColor="hyperlink"/>
+      <w:u w:val="single"/>
+    </w:rPr>
+  </w:style>
+  <w:style w:type="character" w:styleId="UnresolvedMention">
+    <w:name w:val="Unresolved Mention"/>
+    <w:basedOn w:val="DefaultParagraphFont"/>
+    <w:uiPriority w:val="99"/>
+    <w:semiHidden/>
+    <w:unhideWhenUsed/>
+    <w:rsid w:val="00634571"/>
+    <w:rPr>
+      <w:color w:val="605E5C"/>
+      <w:shd w:val="clear" w:color="auto" w:fill="E1DFDD"/>
+    </w:rPr>
+  </w:style>
 </w:styles>
 </file>
 

</xml_diff>